<commit_message>
Insert several elements on the document. No special format is given yet.
</commit_message>
<xml_diff>
--- a/demo.docx
+++ b/demo.docx
@@ -8,6 +8,199 @@
       </w:pPr>
       <w:r>
         <w:t>Demo heading, level 1</w:t>
+      </w:r>
+    </w:p>
+    <w:p>
+      <w:pPr>
+        <w:pStyle w:val="ListNumber"/>
+      </w:pPr>
+      <w:r>
+        <w:t>First item in ordered list</w:t>
+      </w:r>
+    </w:p>
+    <w:p>
+      <w:pPr>
+        <w:pStyle w:val="ListNumber"/>
+      </w:pPr>
+      <w:r>
+        <w:t>Second item in ordered list</w:t>
+      </w:r>
+    </w:p>
+    <w:tbl>
+      <w:tblPr>
+        <w:tblW w:type="auto" w:w="0"/>
+        <w:tblLook w:firstColumn="1" w:firstRow="1" w:lastColumn="0" w:lastRow="0" w:noHBand="0" w:noVBand="1" w:val="04A0"/>
+      </w:tblPr>
+      <w:tblGrid>
+        <w:gridCol w:w="2880"/>
+        <w:gridCol w:w="2880"/>
+        <w:gridCol w:w="2880"/>
+      </w:tblGrid>
+      <w:tr>
+        <w:tc>
+          <w:tcPr>
+            <w:tcW w:type="dxa" w:w="2880"/>
+          </w:tcPr>
+          <w:p>
+            <w:r>
+              <w:t>Qty</w:t>
+            </w:r>
+          </w:p>
+        </w:tc>
+        <w:tc>
+          <w:tcPr>
+            <w:tcW w:type="dxa" w:w="2880"/>
+          </w:tcPr>
+          <w:p>
+            <w:r>
+              <w:t>Id</w:t>
+            </w:r>
+          </w:p>
+        </w:tc>
+        <w:tc>
+          <w:tcPr>
+            <w:tcW w:type="dxa" w:w="2880"/>
+          </w:tcPr>
+          <w:p>
+            <w:r>
+              <w:t>Desc</w:t>
+            </w:r>
+          </w:p>
+        </w:tc>
+      </w:tr>
+      <w:tr>
+        <w:tc>
+          <w:tcPr>
+            <w:tcW w:type="dxa" w:w="2880"/>
+          </w:tcPr>
+          <w:p>
+            <w:r>
+              <w:t>3</w:t>
+            </w:r>
+          </w:p>
+        </w:tc>
+        <w:tc>
+          <w:tcPr>
+            <w:tcW w:type="dxa" w:w="2880"/>
+          </w:tcPr>
+          <w:p>
+            <w:r>
+              <w:t>101</w:t>
+            </w:r>
+          </w:p>
+        </w:tc>
+        <w:tc>
+          <w:tcPr>
+            <w:tcW w:type="dxa" w:w="2880"/>
+          </w:tcPr>
+          <w:p>
+            <w:r>
+              <w:t>Spam</w:t>
+            </w:r>
+          </w:p>
+        </w:tc>
+      </w:tr>
+      <w:tr>
+        <w:tc>
+          <w:tcPr>
+            <w:tcW w:type="dxa" w:w="2880"/>
+          </w:tcPr>
+          <w:p>
+            <w:r>
+              <w:t>7</w:t>
+            </w:r>
+          </w:p>
+        </w:tc>
+        <w:tc>
+          <w:tcPr>
+            <w:tcW w:type="dxa" w:w="2880"/>
+          </w:tcPr>
+          <w:p>
+            <w:r>
+              <w:t>422</w:t>
+            </w:r>
+          </w:p>
+        </w:tc>
+        <w:tc>
+          <w:tcPr>
+            <w:tcW w:type="dxa" w:w="2880"/>
+          </w:tcPr>
+          <w:p>
+            <w:r>
+              <w:t>Eggs</w:t>
+            </w:r>
+          </w:p>
+        </w:tc>
+      </w:tr>
+      <w:tr>
+        <w:tc>
+          <w:tcPr>
+            <w:tcW w:type="dxa" w:w="2880"/>
+          </w:tcPr>
+          <w:p>
+            <w:r>
+              <w:t>4</w:t>
+            </w:r>
+          </w:p>
+        </w:tc>
+        <w:tc>
+          <w:tcPr>
+            <w:tcW w:type="dxa" w:w="2880"/>
+          </w:tcPr>
+          <w:p>
+            <w:r>
+              <w:t>631</w:t>
+            </w:r>
+          </w:p>
+        </w:tc>
+        <w:tc>
+          <w:tcPr>
+            <w:tcW w:type="dxa" w:w="2880"/>
+          </w:tcPr>
+          <w:p>
+            <w:r>
+              <w:t>Spam, spam, eggs, and spam</w:t>
+            </w:r>
+          </w:p>
+        </w:tc>
+      </w:tr>
+    </w:tbl>
+    <w:p>
+      <w:r>
+        <w:t xml:space="preserve">Good Morning every body,This is my graph : </w:t>
+        <w:drawing>
+          <wp:inline xmlns:a="http://schemas.openxmlformats.org/drawingml/2006/main" xmlns:pic="http://schemas.openxmlformats.org/drawingml/2006/picture">
+            <wp:extent cx="5852160" cy="4389120"/>
+            <wp:docPr id="1" name="Picture 1"/>
+            <wp:cNvGraphicFramePr>
+              <a:graphicFrameLocks noChangeAspect="1"/>
+            </wp:cNvGraphicFramePr>
+            <a:graphic>
+              <a:graphicData uri="http://schemas.openxmlformats.org/drawingml/2006/picture">
+                <pic:pic>
+                  <pic:nvPicPr>
+                    <pic:cNvPr id="0" name="simplegraph1.png"/>
+                    <pic:cNvPicPr/>
+                  </pic:nvPicPr>
+                  <pic:blipFill>
+                    <a:blip r:embed="rId9"/>
+                    <a:stretch>
+                      <a:fillRect/>
+                    </a:stretch>
+                  </pic:blipFill>
+                  <pic:spPr>
+                    <a:xfrm>
+                      <a:off x="0" y="0"/>
+                      <a:ext cx="5852160" cy="4389120"/>
+                    </a:xfrm>
+                    <a:prstGeom prst="rect"/>
+                  </pic:spPr>
+                </pic:pic>
+              </a:graphicData>
+            </a:graphic>
+          </wp:inline>
+        </w:drawing>
+        <w:t>Demo image with demo data</w:t>
       </w:r>
     </w:p>
     <w:sectPr>

</xml_diff>